<commit_message>
Actualização do texto dos recibos
</commit_message>
<xml_diff>
--- a/Source/Web Sites/Link.BA.Donate.WebSite/Content/ReceiptTemplate.docx
+++ b/Source/Web Sites/Link.BA.Donate.WebSite/Content/ReceiptTemplate.docx
@@ -87,10 +87,9 @@
     <w:p>
       <w:pPr>
         <w:pStyle w:val="BodyText"/>
-        <w:spacing w:before="72"/>
-        <w:ind w:right="116"/>
         <w:jc w:val="both"/>
         <w:rPr>
+          <w:spacing w:val="-1"/>
           <w:lang w:val="pt-PT"/>
         </w:rPr>
       </w:pPr>
@@ -99,1087 +98,15 @@
           <w:spacing w:val="-1"/>
           <w:lang w:val="pt-PT"/>
         </w:rPr>
-        <w:t>Junto</w:t>
-      </w:r>
-      <w:r>
-        <w:rPr>
-          <w:spacing w:val="4"/>
-          <w:lang w:val="pt-PT"/>
-        </w:rPr>
-        <w:t xml:space="preserve"> </w:t>
-      </w:r>
-      <w:r>
-        <w:rPr>
-          <w:spacing w:val="-2"/>
-          <w:lang w:val="pt-PT"/>
-        </w:rPr>
-        <w:t>enviamos</w:t>
-      </w:r>
-      <w:r>
-        <w:rPr>
-          <w:spacing w:val="6"/>
-          <w:lang w:val="pt-PT"/>
-        </w:rPr>
-        <w:t xml:space="preserve"> </w:t>
-      </w:r>
-      <w:r>
-        <w:rPr>
-          <w:lang w:val="pt-PT"/>
-        </w:rPr>
-        <w:t>o</w:t>
-      </w:r>
-      <w:r>
-        <w:rPr>
-          <w:spacing w:val="5"/>
-          <w:lang w:val="pt-PT"/>
-        </w:rPr>
-        <w:t xml:space="preserve"> </w:t>
-      </w:r>
-      <w:r>
-        <w:rPr>
-          <w:spacing w:val="-1"/>
-          <w:lang w:val="pt-PT"/>
-        </w:rPr>
-        <w:t>recibo</w:t>
-      </w:r>
-      <w:r>
-        <w:rPr>
-          <w:spacing w:val="5"/>
-          <w:lang w:val="pt-PT"/>
-        </w:rPr>
-        <w:t xml:space="preserve"> </w:t>
-      </w:r>
-      <w:r>
-        <w:rPr>
-          <w:spacing w:val="-2"/>
-          <w:lang w:val="pt-PT"/>
-        </w:rPr>
-        <w:t>relativo</w:t>
-      </w:r>
-      <w:r>
-        <w:rPr>
-          <w:spacing w:val="5"/>
-          <w:lang w:val="pt-PT"/>
-        </w:rPr>
-        <w:t xml:space="preserve"> </w:t>
-      </w:r>
-      <w:r>
-        <w:rPr>
-          <w:lang w:val="pt-PT"/>
-        </w:rPr>
-        <w:t>à</w:t>
-      </w:r>
-      <w:r>
-        <w:rPr>
-          <w:spacing w:val="5"/>
-          <w:lang w:val="pt-PT"/>
-        </w:rPr>
-        <w:t xml:space="preserve"> </w:t>
-      </w:r>
-      <w:r>
-        <w:rPr>
-          <w:lang w:val="pt-PT"/>
-        </w:rPr>
-        <w:t>sua</w:t>
-      </w:r>
-      <w:r>
-        <w:rPr>
-          <w:spacing w:val="4"/>
-          <w:lang w:val="pt-PT"/>
-        </w:rPr>
-        <w:t xml:space="preserve"> </w:t>
-      </w:r>
-      <w:r>
-        <w:rPr>
-          <w:spacing w:val="-1"/>
-          <w:lang w:val="pt-PT"/>
-        </w:rPr>
-        <w:t>contribuição</w:t>
-      </w:r>
-      <w:r>
-        <w:rPr>
-          <w:spacing w:val="5"/>
-          <w:lang w:val="pt-PT"/>
-        </w:rPr>
-        <w:t xml:space="preserve"> </w:t>
-      </w:r>
-      <w:r>
-        <w:rPr>
-          <w:spacing w:val="-1"/>
-          <w:lang w:val="pt-PT"/>
-        </w:rPr>
-        <w:t>para</w:t>
-      </w:r>
-      <w:r>
-        <w:rPr>
-          <w:spacing w:val="5"/>
-          <w:lang w:val="pt-PT"/>
-        </w:rPr>
-        <w:t xml:space="preserve"> </w:t>
-      </w:r>
-      <w:r>
-        <w:rPr>
-          <w:lang w:val="pt-PT"/>
-        </w:rPr>
-        <w:t>o</w:t>
-      </w:r>
-      <w:r>
-        <w:rPr>
-          <w:spacing w:val="5"/>
-          <w:lang w:val="pt-PT"/>
-        </w:rPr>
-        <w:t xml:space="preserve"> </w:t>
-      </w:r>
-      <w:r>
-        <w:rPr>
-          <w:spacing w:val="-1"/>
-          <w:lang w:val="pt-PT"/>
-        </w:rPr>
-        <w:t>Banco</w:t>
-      </w:r>
-      <w:r>
-        <w:rPr>
-          <w:spacing w:val="5"/>
-          <w:lang w:val="pt-PT"/>
-        </w:rPr>
-        <w:t xml:space="preserve"> </w:t>
-      </w:r>
-      <w:r>
-        <w:rPr>
-          <w:spacing w:val="-1"/>
-          <w:lang w:val="pt-PT"/>
-        </w:rPr>
-        <w:t>Alimentar</w:t>
-      </w:r>
-      <w:r>
-        <w:rPr>
-          <w:spacing w:val="6"/>
-          <w:lang w:val="pt-PT"/>
-        </w:rPr>
-        <w:t xml:space="preserve"> </w:t>
-      </w:r>
-      <w:r>
-        <w:rPr>
-          <w:spacing w:val="-1"/>
-          <w:lang w:val="pt-PT"/>
-        </w:rPr>
-        <w:t>Contra</w:t>
-      </w:r>
-      <w:r>
-        <w:rPr>
-          <w:spacing w:val="4"/>
-          <w:lang w:val="pt-PT"/>
-        </w:rPr>
-        <w:t xml:space="preserve"> </w:t>
-      </w:r>
-      <w:r>
-        <w:rPr>
-          <w:lang w:val="pt-PT"/>
-        </w:rPr>
-        <w:t>a</w:t>
-      </w:r>
-      <w:r>
-        <w:rPr>
-          <w:spacing w:val="5"/>
-          <w:lang w:val="pt-PT"/>
-        </w:rPr>
-        <w:t xml:space="preserve"> </w:t>
-      </w:r>
-      <w:r>
-        <w:rPr>
-          <w:spacing w:val="-1"/>
-          <w:lang w:val="pt-PT"/>
-        </w:rPr>
-        <w:t>Fome,</w:t>
-      </w:r>
-      <w:r>
-        <w:rPr>
-          <w:spacing w:val="6"/>
-          <w:lang w:val="pt-PT"/>
-        </w:rPr>
-        <w:t xml:space="preserve"> </w:t>
-      </w:r>
-      <w:r>
-        <w:rPr>
-          <w:spacing w:val="-2"/>
-          <w:lang w:val="pt-PT"/>
-        </w:rPr>
-        <w:t>na</w:t>
-      </w:r>
-      <w:r>
-        <w:rPr>
-          <w:rFonts w:ascii="Times New Roman" w:hAnsi="Times New Roman"/>
-          <w:spacing w:val="63"/>
-          <w:lang w:val="pt-PT"/>
-        </w:rPr>
-        <w:t xml:space="preserve"> </w:t>
-      </w:r>
-      <w:r>
-        <w:rPr>
-          <w:spacing w:val="-1"/>
-          <w:lang w:val="pt-PT"/>
-        </w:rPr>
-        <w:t xml:space="preserve">campanha </w:t>
-      </w:r>
-      <w:r>
-        <w:rPr>
-          <w:spacing w:val="-2"/>
-          <w:lang w:val="pt-PT"/>
-        </w:rPr>
-        <w:t>online.</w:t>
-      </w:r>
-    </w:p>
-    <w:p>
-      <w:pPr>
-        <w:rPr>
-          <w:rFonts w:ascii="Arial" w:eastAsia="Arial" w:hAnsi="Arial"/>
-          <w:lang w:val="pt-PT"/>
-        </w:rPr>
-      </w:pPr>
+        <w:t>Junto enviamos o recibo relativo à sua contribuição na campanha de recolha de alimentos de Maio de 2019.</w:t>
+      </w:r>
     </w:p>
     <w:p>
       <w:pPr>
         <w:pStyle w:val="BodyText"/>
-        <w:ind w:right="114"/>
         <w:jc w:val="both"/>
         <w:rPr>
           <w:spacing w:val="-1"/>
-          <w:lang w:val="pt-PT"/>
-        </w:rPr>
-      </w:pPr>
-      <w:r>
-        <w:rPr>
-          <w:lang w:val="pt-PT"/>
-        </w:rPr>
-        <w:t xml:space="preserve">Graças </w:t>
-      </w:r>
-      <w:r>
-        <w:rPr>
-          <w:lang w:val="pt-PT"/>
-        </w:rPr>
-        <w:t>à</w:t>
-      </w:r>
-      <w:r>
-        <w:rPr>
-          <w:lang w:val="pt-PT"/>
-        </w:rPr>
-        <w:t xml:space="preserve"> </w:t>
-      </w:r>
-      <w:r>
-        <w:rPr>
-          <w:lang w:val="pt-PT"/>
-        </w:rPr>
-        <w:t>sua</w:t>
-      </w:r>
-      <w:r>
-        <w:rPr>
-          <w:lang w:val="pt-PT"/>
-        </w:rPr>
-        <w:t xml:space="preserve"> generosidade, foram angariadas </w:t>
-      </w:r>
-      <w:r>
-        <w:rPr>
-          <w:lang w:val="pt-PT"/>
-        </w:rPr>
-        <w:t>6</w:t>
-      </w:r>
-      <w:r>
-        <w:rPr>
-          <w:lang w:val="pt-PT"/>
-        </w:rPr>
-        <w:t>5,7</w:t>
-      </w:r>
-      <w:r>
-        <w:rPr>
-          <w:lang w:val="pt-PT"/>
-        </w:rPr>
-        <w:t xml:space="preserve"> toneladas de alimentos (</w:t>
-      </w:r>
-      <w:r>
-        <w:rPr>
-          <w:lang w:val="pt-PT"/>
-        </w:rPr>
-        <w:t>2</w:t>
-      </w:r>
-      <w:r>
-        <w:rPr>
-          <w:lang w:val="pt-PT"/>
-        </w:rPr>
-        <w:t>8</w:t>
-      </w:r>
-      <w:r>
-        <w:rPr>
-          <w:lang w:val="pt-PT"/>
-        </w:rPr>
-        <w:t>.2</w:t>
-      </w:r>
-      <w:r>
-        <w:rPr>
-          <w:lang w:val="pt-PT"/>
-        </w:rPr>
-        <w:t>107</w:t>
-      </w:r>
-      <w:r>
-        <w:rPr>
-          <w:lang w:val="pt-PT"/>
-        </w:rPr>
-        <w:t xml:space="preserve"> litros de leite, </w:t>
-      </w:r>
-      <w:r>
-        <w:rPr>
-          <w:lang w:val="pt-PT"/>
-        </w:rPr>
-        <w:t>9.</w:t>
-      </w:r>
-      <w:r>
-        <w:rPr>
-          <w:lang w:val="pt-PT"/>
-        </w:rPr>
-        <w:t>705</w:t>
-      </w:r>
-      <w:r>
-        <w:rPr>
-          <w:lang w:val="pt-PT"/>
-        </w:rPr>
-        <w:t xml:space="preserve"> </w:t>
-      </w:r>
-      <w:r>
-        <w:rPr>
-          <w:lang w:val="pt-PT"/>
-        </w:rPr>
-        <w:t xml:space="preserve">litros de azeite, </w:t>
-      </w:r>
-      <w:r>
-        <w:rPr>
-          <w:lang w:val="pt-PT"/>
-        </w:rPr>
-        <w:t>8.773</w:t>
-      </w:r>
-      <w:r>
-        <w:rPr>
-          <w:lang w:val="pt-PT"/>
-        </w:rPr>
-        <w:t xml:space="preserve"> litros de óleo, </w:t>
-      </w:r>
-      <w:r>
-        <w:rPr>
-          <w:lang w:val="pt-PT"/>
-        </w:rPr>
-        <w:t>8.782</w:t>
-      </w:r>
-      <w:r>
-        <w:rPr>
-          <w:lang w:val="pt-PT"/>
-        </w:rPr>
-        <w:t xml:space="preserve"> </w:t>
-      </w:r>
-      <w:r>
-        <w:rPr>
-          <w:lang w:val="pt-PT"/>
-        </w:rPr>
-        <w:t>kg</w:t>
-      </w:r>
-      <w:r>
-        <w:rPr>
-          <w:lang w:val="pt-PT"/>
-        </w:rPr>
-        <w:t xml:space="preserve"> de açúcar,</w:t>
-      </w:r>
-      <w:r>
-        <w:rPr>
-          <w:lang w:val="pt-PT"/>
-        </w:rPr>
-        <w:t xml:space="preserve"> 8.299</w:t>
-      </w:r>
-      <w:r>
-        <w:rPr>
-          <w:lang w:val="pt-PT"/>
-        </w:rPr>
-        <w:t xml:space="preserve"> </w:t>
-      </w:r>
-      <w:r>
-        <w:rPr>
-          <w:lang w:val="pt-PT"/>
-        </w:rPr>
-        <w:t>kg</w:t>
-      </w:r>
-      <w:r>
-        <w:rPr>
-          <w:lang w:val="pt-PT"/>
-        </w:rPr>
-        <w:t xml:space="preserve"> de salsichas e </w:t>
-      </w:r>
-      <w:r>
-        <w:rPr>
-          <w:lang w:val="pt-PT"/>
-        </w:rPr>
-        <w:t>2.054</w:t>
-      </w:r>
-      <w:r>
-        <w:rPr>
-          <w:lang w:val="pt-PT"/>
-        </w:rPr>
-        <w:t xml:space="preserve"> kg de atum) no valor de </w:t>
-      </w:r>
-      <w:r>
-        <w:rPr>
-          <w:lang w:val="pt-PT"/>
-        </w:rPr>
-        <w:t>8</w:t>
-      </w:r>
-      <w:r>
-        <w:rPr>
-          <w:lang w:val="pt-PT"/>
-        </w:rPr>
-        <w:t>0</w:t>
-      </w:r>
-      <w:r>
-        <w:rPr>
-          <w:lang w:val="pt-PT"/>
-        </w:rPr>
-        <w:t>.084,</w:t>
-      </w:r>
-      <w:r>
-        <w:rPr>
-          <w:lang w:val="pt-PT"/>
-        </w:rPr>
-        <w:t>0</w:t>
-      </w:r>
-      <w:r>
-        <w:rPr>
-          <w:lang w:val="pt-PT"/>
-        </w:rPr>
-        <w:t>5</w:t>
-      </w:r>
-      <w:r>
-        <w:rPr>
-          <w:lang w:val="pt-PT"/>
-        </w:rPr>
-        <w:t>€. Estes</w:t>
-      </w:r>
-      <w:r>
-        <w:rPr>
-          <w:rFonts w:cs="Arial"/>
-          <w:spacing w:val="29"/>
-          <w:lang w:val="pt-PT"/>
-        </w:rPr>
-        <w:t xml:space="preserve"> </w:t>
-      </w:r>
-      <w:r>
-        <w:rPr>
-          <w:rFonts w:cs="Arial"/>
-          <w:spacing w:val="-1"/>
-          <w:lang w:val="pt-PT"/>
-        </w:rPr>
-        <w:t>alimentos</w:t>
-      </w:r>
-      <w:r>
-        <w:rPr>
-          <w:rFonts w:cs="Arial"/>
-          <w:spacing w:val="29"/>
-          <w:lang w:val="pt-PT"/>
-        </w:rPr>
-        <w:t xml:space="preserve"> </w:t>
-      </w:r>
-      <w:r>
-        <w:rPr>
-          <w:rFonts w:cs="Arial"/>
-          <w:spacing w:val="-1"/>
-          <w:lang w:val="pt-PT"/>
-        </w:rPr>
-        <w:t>vão</w:t>
-      </w:r>
-      <w:r>
-        <w:rPr>
-          <w:rFonts w:cs="Arial"/>
-          <w:spacing w:val="29"/>
-          <w:lang w:val="pt-PT"/>
-        </w:rPr>
-        <w:t xml:space="preserve"> </w:t>
-      </w:r>
-      <w:r>
-        <w:rPr>
-          <w:rFonts w:cs="Arial"/>
-          <w:spacing w:val="-1"/>
-          <w:lang w:val="pt-PT"/>
-        </w:rPr>
-        <w:t>agora</w:t>
-      </w:r>
-      <w:r>
-        <w:rPr>
-          <w:rFonts w:cs="Arial"/>
-          <w:spacing w:val="29"/>
-          <w:lang w:val="pt-PT"/>
-        </w:rPr>
-        <w:t xml:space="preserve"> </w:t>
-      </w:r>
-      <w:r>
-        <w:rPr>
-          <w:rFonts w:cs="Arial"/>
-          <w:lang w:val="pt-PT"/>
-        </w:rPr>
-        <w:t>ser</w:t>
-      </w:r>
-      <w:r>
-        <w:rPr>
-          <w:rFonts w:cs="Arial"/>
-          <w:spacing w:val="30"/>
-          <w:lang w:val="pt-PT"/>
-        </w:rPr>
-        <w:t xml:space="preserve"> </w:t>
-      </w:r>
-      <w:r>
-        <w:rPr>
-          <w:rFonts w:cs="Arial"/>
-          <w:spacing w:val="-1"/>
-          <w:lang w:val="pt-PT"/>
-        </w:rPr>
-        <w:t>encaminhados</w:t>
-      </w:r>
-      <w:r>
-        <w:rPr>
-          <w:rFonts w:cs="Arial"/>
-          <w:spacing w:val="41"/>
-          <w:lang w:val="pt-PT"/>
-        </w:rPr>
-        <w:t xml:space="preserve"> </w:t>
-      </w:r>
-      <w:r>
-        <w:rPr>
-          <w:spacing w:val="-1"/>
-          <w:lang w:val="pt-PT"/>
-        </w:rPr>
-        <w:t>para</w:t>
-      </w:r>
-      <w:r>
-        <w:rPr>
-          <w:spacing w:val="-3"/>
-          <w:lang w:val="pt-PT"/>
-        </w:rPr>
-        <w:t xml:space="preserve"> </w:t>
-      </w:r>
-      <w:r>
-        <w:rPr>
-          <w:spacing w:val="-2"/>
-          <w:lang w:val="pt-PT"/>
-        </w:rPr>
-        <w:t>famílias</w:t>
-      </w:r>
-      <w:r>
-        <w:rPr>
-          <w:lang w:val="pt-PT"/>
-        </w:rPr>
-        <w:t xml:space="preserve"> com</w:t>
-      </w:r>
-      <w:r>
-        <w:rPr>
-          <w:spacing w:val="2"/>
-          <w:lang w:val="pt-PT"/>
-        </w:rPr>
-        <w:t xml:space="preserve"> </w:t>
-      </w:r>
-      <w:r>
-        <w:rPr>
-          <w:spacing w:val="-1"/>
-          <w:lang w:val="pt-PT"/>
-        </w:rPr>
-        <w:t>carências</w:t>
-      </w:r>
-      <w:r>
-        <w:rPr>
-          <w:lang w:val="pt-PT"/>
-        </w:rPr>
-        <w:t xml:space="preserve"> </w:t>
-      </w:r>
-      <w:r>
-        <w:rPr>
-          <w:spacing w:val="-1"/>
-          <w:lang w:val="pt-PT"/>
-        </w:rPr>
-        <w:t>alimentares</w:t>
-      </w:r>
-      <w:r>
-        <w:rPr>
-          <w:spacing w:val="1"/>
-          <w:lang w:val="pt-PT"/>
-        </w:rPr>
-        <w:t xml:space="preserve"> </w:t>
-      </w:r>
-      <w:r>
-        <w:rPr>
-          <w:spacing w:val="-2"/>
-          <w:lang w:val="pt-PT"/>
-        </w:rPr>
-        <w:t>comprovadas,</w:t>
-      </w:r>
-      <w:r>
-        <w:rPr>
-          <w:spacing w:val="2"/>
-          <w:lang w:val="pt-PT"/>
-        </w:rPr>
-        <w:t xml:space="preserve"> </w:t>
-      </w:r>
-      <w:r>
-        <w:rPr>
-          <w:spacing w:val="-1"/>
-          <w:lang w:val="pt-PT"/>
-        </w:rPr>
-        <w:t>através de</w:t>
-      </w:r>
-      <w:r>
-        <w:rPr>
-          <w:spacing w:val="1"/>
-          <w:lang w:val="pt-PT"/>
-        </w:rPr>
-        <w:t xml:space="preserve"> </w:t>
-      </w:r>
-      <w:r>
-        <w:rPr>
-          <w:spacing w:val="-1"/>
-          <w:lang w:val="pt-PT"/>
-        </w:rPr>
-        <w:t>Instituições</w:t>
-      </w:r>
-      <w:r>
-        <w:rPr>
-          <w:spacing w:val="1"/>
-          <w:lang w:val="pt-PT"/>
-        </w:rPr>
-        <w:t xml:space="preserve"> </w:t>
-      </w:r>
-      <w:r>
-        <w:rPr>
-          <w:spacing w:val="-1"/>
-          <w:lang w:val="pt-PT"/>
-        </w:rPr>
-        <w:t>de</w:t>
-      </w:r>
-      <w:r>
-        <w:rPr>
-          <w:lang w:val="pt-PT"/>
-        </w:rPr>
-        <w:t xml:space="preserve"> </w:t>
-      </w:r>
-      <w:r>
-        <w:rPr>
-          <w:spacing w:val="-2"/>
-          <w:lang w:val="pt-PT"/>
-        </w:rPr>
-        <w:t>Solidariedade</w:t>
-      </w:r>
-      <w:r>
-        <w:rPr>
-          <w:rFonts w:ascii="Times New Roman" w:eastAsia="Times New Roman" w:hAnsi="Times New Roman" w:cs="Times New Roman"/>
-          <w:spacing w:val="81"/>
-          <w:lang w:val="pt-PT"/>
-        </w:rPr>
-        <w:t xml:space="preserve"> </w:t>
-      </w:r>
-      <w:r>
-        <w:rPr>
-          <w:spacing w:val="-1"/>
-          <w:lang w:val="pt-PT"/>
-        </w:rPr>
-        <w:t>acompanhadas</w:t>
-      </w:r>
-      <w:r>
-        <w:rPr>
-          <w:spacing w:val="-3"/>
-          <w:lang w:val="pt-PT"/>
-        </w:rPr>
-        <w:t xml:space="preserve"> </w:t>
-      </w:r>
-      <w:r>
-        <w:rPr>
-          <w:spacing w:val="-1"/>
-          <w:lang w:val="pt-PT"/>
-        </w:rPr>
-        <w:t>pelos</w:t>
-      </w:r>
-      <w:r>
-        <w:rPr>
-          <w:lang w:val="pt-PT"/>
-        </w:rPr>
-        <w:t xml:space="preserve"> </w:t>
-      </w:r>
-      <w:r>
-        <w:rPr>
-          <w:spacing w:val="-1"/>
-          <w:lang w:val="pt-PT"/>
-        </w:rPr>
-        <w:t>21</w:t>
-      </w:r>
-      <w:r>
-        <w:rPr>
-          <w:spacing w:val="-2"/>
-          <w:lang w:val="pt-PT"/>
-        </w:rPr>
-        <w:t xml:space="preserve"> </w:t>
-      </w:r>
-      <w:r>
-        <w:rPr>
-          <w:spacing w:val="-1"/>
-          <w:lang w:val="pt-PT"/>
-        </w:rPr>
-        <w:t>Bancos</w:t>
-      </w:r>
-      <w:r>
-        <w:rPr>
-          <w:spacing w:val="1"/>
-          <w:lang w:val="pt-PT"/>
-        </w:rPr>
-        <w:t xml:space="preserve"> </w:t>
-      </w:r>
-      <w:r>
-        <w:rPr>
-          <w:spacing w:val="-2"/>
-          <w:lang w:val="pt-PT"/>
-        </w:rPr>
-        <w:t>Alimentares.</w:t>
-      </w:r>
-    </w:p>
-    <w:p>
-      <w:pPr>
-        <w:spacing w:before="1"/>
-        <w:rPr>
-          <w:rFonts w:ascii="Arial" w:eastAsia="Arial" w:hAnsi="Arial" w:cs="Arial"/>
-          <w:lang w:val="pt-PT"/>
-        </w:rPr>
-      </w:pPr>
-    </w:p>
-    <w:p>
-      <w:pPr>
-        <w:pStyle w:val="BodyText"/>
-        <w:ind w:right="118"/>
-        <w:jc w:val="both"/>
-        <w:rPr>
-          <w:spacing w:val="-1"/>
-          <w:lang w:val="pt-PT"/>
-        </w:rPr>
-      </w:pPr>
-      <w:r>
-        <w:rPr>
-          <w:lang w:val="pt-PT"/>
-        </w:rPr>
-        <w:t>É</w:t>
-      </w:r>
-      <w:r>
-        <w:rPr>
-          <w:spacing w:val="1"/>
-          <w:lang w:val="pt-PT"/>
-        </w:rPr>
-        <w:t xml:space="preserve"> </w:t>
-      </w:r>
-      <w:r>
-        <w:rPr>
-          <w:spacing w:val="-1"/>
-          <w:lang w:val="pt-PT"/>
-        </w:rPr>
-        <w:t>em</w:t>
-      </w:r>
-      <w:r>
-        <w:rPr>
-          <w:spacing w:val="4"/>
-          <w:lang w:val="pt-PT"/>
-        </w:rPr>
-        <w:t xml:space="preserve"> </w:t>
-      </w:r>
-      <w:r>
-        <w:rPr>
-          <w:spacing w:val="-1"/>
-          <w:lang w:val="pt-PT"/>
-        </w:rPr>
-        <w:t>nome</w:t>
-      </w:r>
-      <w:r>
-        <w:rPr>
-          <w:spacing w:val="3"/>
-          <w:lang w:val="pt-PT"/>
-        </w:rPr>
-        <w:t xml:space="preserve"> </w:t>
-      </w:r>
-      <w:r>
-        <w:rPr>
-          <w:spacing w:val="-1"/>
-          <w:lang w:val="pt-PT"/>
-        </w:rPr>
-        <w:t>das</w:t>
-      </w:r>
-      <w:r>
-        <w:rPr>
-          <w:spacing w:val="3"/>
-          <w:lang w:val="pt-PT"/>
-        </w:rPr>
-        <w:t xml:space="preserve"> </w:t>
-      </w:r>
-      <w:r>
-        <w:rPr>
-          <w:spacing w:val="-1"/>
-          <w:lang w:val="pt-PT"/>
-        </w:rPr>
-        <w:t>420</w:t>
-      </w:r>
-      <w:r>
-        <w:rPr>
-          <w:lang w:val="pt-PT"/>
-        </w:rPr>
-        <w:t xml:space="preserve"> </w:t>
-      </w:r>
-      <w:r>
-        <w:rPr>
-          <w:spacing w:val="-1"/>
-          <w:lang w:val="pt-PT"/>
-        </w:rPr>
-        <w:t>mil</w:t>
-      </w:r>
-      <w:r>
-        <w:rPr>
-          <w:spacing w:val="2"/>
-          <w:lang w:val="pt-PT"/>
-        </w:rPr>
-        <w:t xml:space="preserve"> </w:t>
-      </w:r>
-      <w:r>
-        <w:rPr>
-          <w:spacing w:val="-1"/>
-          <w:lang w:val="pt-PT"/>
-        </w:rPr>
-        <w:t>pessoas</w:t>
-      </w:r>
-      <w:r>
-        <w:rPr>
-          <w:spacing w:val="2"/>
-          <w:lang w:val="pt-PT"/>
-        </w:rPr>
-        <w:t xml:space="preserve"> </w:t>
-      </w:r>
-      <w:r>
-        <w:rPr>
-          <w:spacing w:val="-1"/>
-          <w:lang w:val="pt-PT"/>
-        </w:rPr>
-        <w:t>necessitadas</w:t>
-      </w:r>
-      <w:r>
-        <w:rPr>
-          <w:lang w:val="pt-PT"/>
-        </w:rPr>
-        <w:t xml:space="preserve"> </w:t>
-      </w:r>
-      <w:r>
-        <w:rPr>
-          <w:spacing w:val="-1"/>
-          <w:lang w:val="pt-PT"/>
-        </w:rPr>
-        <w:t>que</w:t>
-      </w:r>
-      <w:r>
-        <w:rPr>
-          <w:spacing w:val="3"/>
-          <w:lang w:val="pt-PT"/>
-        </w:rPr>
-        <w:t xml:space="preserve"> </w:t>
-      </w:r>
-      <w:r>
-        <w:rPr>
-          <w:spacing w:val="-2"/>
-          <w:lang w:val="pt-PT"/>
-        </w:rPr>
-        <w:t>vão</w:t>
-      </w:r>
-      <w:r>
-        <w:rPr>
-          <w:spacing w:val="2"/>
-          <w:lang w:val="pt-PT"/>
-        </w:rPr>
-        <w:t xml:space="preserve"> </w:t>
-      </w:r>
-      <w:r>
-        <w:rPr>
-          <w:spacing w:val="-1"/>
-          <w:lang w:val="pt-PT"/>
-        </w:rPr>
-        <w:t>beneficiar</w:t>
-      </w:r>
-      <w:r>
-        <w:rPr>
-          <w:spacing w:val="4"/>
-          <w:lang w:val="pt-PT"/>
-        </w:rPr>
-        <w:t xml:space="preserve"> </w:t>
-      </w:r>
-      <w:r>
-        <w:rPr>
-          <w:spacing w:val="-1"/>
-          <w:lang w:val="pt-PT"/>
-        </w:rPr>
-        <w:t>da</w:t>
-      </w:r>
-      <w:r>
-        <w:rPr>
-          <w:spacing w:val="2"/>
-          <w:lang w:val="pt-PT"/>
-        </w:rPr>
-        <w:t xml:space="preserve"> </w:t>
-      </w:r>
-      <w:r>
-        <w:rPr>
-          <w:lang w:val="pt-PT"/>
-        </w:rPr>
-        <w:t>sua</w:t>
-      </w:r>
-      <w:r>
-        <w:rPr>
-          <w:spacing w:val="-1"/>
-          <w:lang w:val="pt-PT"/>
-        </w:rPr>
-        <w:t xml:space="preserve"> generosidade</w:t>
-      </w:r>
-      <w:r>
-        <w:rPr>
-          <w:spacing w:val="2"/>
-          <w:lang w:val="pt-PT"/>
-        </w:rPr>
-        <w:t xml:space="preserve"> </w:t>
-      </w:r>
-      <w:r>
-        <w:rPr>
-          <w:lang w:val="pt-PT"/>
-        </w:rPr>
-        <w:t>e</w:t>
-      </w:r>
-      <w:r>
-        <w:rPr>
-          <w:spacing w:val="3"/>
-          <w:lang w:val="pt-PT"/>
-        </w:rPr>
-        <w:t xml:space="preserve"> </w:t>
-      </w:r>
-      <w:r>
-        <w:rPr>
-          <w:spacing w:val="-1"/>
-          <w:lang w:val="pt-PT"/>
-        </w:rPr>
-        <w:t>apoio</w:t>
-      </w:r>
-      <w:r>
-        <w:rPr>
-          <w:rFonts w:ascii="Times New Roman" w:hAnsi="Times New Roman"/>
-          <w:spacing w:val="51"/>
-          <w:lang w:val="pt-PT"/>
-        </w:rPr>
-        <w:t xml:space="preserve"> </w:t>
-      </w:r>
-      <w:r>
-        <w:rPr>
-          <w:lang w:val="pt-PT"/>
-        </w:rPr>
-        <w:t>que</w:t>
-      </w:r>
-      <w:r>
-        <w:rPr>
-          <w:spacing w:val="-3"/>
-          <w:lang w:val="pt-PT"/>
-        </w:rPr>
-        <w:t xml:space="preserve"> </w:t>
-      </w:r>
-      <w:r>
-        <w:rPr>
-          <w:spacing w:val="-2"/>
-          <w:lang w:val="pt-PT"/>
-        </w:rPr>
-        <w:t>expressamos</w:t>
-      </w:r>
-      <w:r>
-        <w:rPr>
-          <w:spacing w:val="-1"/>
-          <w:lang w:val="pt-PT"/>
-        </w:rPr>
-        <w:t xml:space="preserve"> </w:t>
-      </w:r>
-      <w:r>
-        <w:rPr>
-          <w:lang w:val="pt-PT"/>
-        </w:rPr>
-        <w:t>a</w:t>
-      </w:r>
-      <w:r>
-        <w:rPr>
-          <w:spacing w:val="-2"/>
-          <w:lang w:val="pt-PT"/>
-        </w:rPr>
-        <w:t xml:space="preserve"> </w:t>
-      </w:r>
-      <w:r>
-        <w:rPr>
-          <w:spacing w:val="-1"/>
-          <w:lang w:val="pt-PT"/>
-        </w:rPr>
-        <w:t>nossa</w:t>
-      </w:r>
-      <w:r>
-        <w:rPr>
-          <w:lang w:val="pt-PT"/>
-        </w:rPr>
-        <w:t xml:space="preserve"> </w:t>
-      </w:r>
-      <w:r>
-        <w:rPr>
-          <w:spacing w:val="-1"/>
-          <w:lang w:val="pt-PT"/>
-        </w:rPr>
-        <w:t>profunda</w:t>
-      </w:r>
-      <w:r>
-        <w:rPr>
-          <w:spacing w:val="-2"/>
-          <w:lang w:val="pt-PT"/>
-        </w:rPr>
-        <w:t xml:space="preserve"> </w:t>
-      </w:r>
-      <w:r>
-        <w:rPr>
-          <w:spacing w:val="-1"/>
-          <w:lang w:val="pt-PT"/>
-        </w:rPr>
-        <w:t>gratidão.</w:t>
-      </w:r>
-    </w:p>
-    <w:p>
-      <w:pPr>
-        <w:pStyle w:val="BodyText"/>
-        <w:ind w:right="118"/>
-        <w:jc w:val="both"/>
-        <w:rPr>
-          <w:spacing w:val="-1"/>
-          <w:lang w:val="pt-PT"/>
-        </w:rPr>
-      </w:pPr>
-    </w:p>
-    <w:p>
-      <w:pPr>
-        <w:pStyle w:val="BodyText"/>
-        <w:ind w:right="118"/>
-        <w:jc w:val="both"/>
-        <w:rPr>
-          <w:lang w:val="pt-PT"/>
-        </w:rPr>
-      </w:pPr>
-      <w:r>
-        <w:rPr>
-          <w:spacing w:val="-2"/>
-          <w:lang w:val="pt-PT"/>
-        </w:rPr>
-        <w:t>Bem-haja.</w:t>
-      </w:r>
-    </w:p>
-    <w:p>
-      <w:pPr>
-        <w:spacing w:before="8"/>
-        <w:rPr>
-          <w:rFonts w:ascii="Arial" w:eastAsia="Arial" w:hAnsi="Arial" w:cs="Arial"/>
-          <w:sz w:val="25"/>
-          <w:szCs w:val="25"/>
           <w:lang w:val="pt-PT"/>
         </w:rPr>
       </w:pPr>
@@ -1189,23 +116,72 @@
         <w:pStyle w:val="BodyText"/>
         <w:jc w:val="both"/>
         <w:rPr>
+          <w:spacing w:val="-1"/>
           <w:lang w:val="pt-PT"/>
         </w:rPr>
       </w:pPr>
       <w:r>
         <w:rPr>
-          <w:spacing w:val="-2"/>
-          <w:lang w:val="pt-PT"/>
-        </w:rPr>
-        <w:t>Maria</w:t>
-      </w:r>
-      <w:r>
-        <w:rPr>
-          <w:spacing w:val="-1"/>
-          <w:lang w:val="pt-PT"/>
-        </w:rPr>
-        <w:t xml:space="preserve"> Isabel Jonet</w:t>
-      </w:r>
+          <w:spacing w:val="-1"/>
+          <w:lang w:val="pt-PT"/>
+        </w:rPr>
+        <w:t xml:space="preserve">Graças à sua generosidade, foram angariados produtos básicos (leite, azeite, óleo, açúcar, salsichas e atum) que, em conjunto com os bens doados em supermercados, vão agora ser encaminhados para famílias com carências alimentares comprovadas, através das 2.400 Instituições de Solidariedade parceiras, acompanhadas pelos Bancos Alimentares. </w:t>
+      </w:r>
+    </w:p>
+    <w:p>
+      <w:pPr>
+        <w:pStyle w:val="BodyText"/>
+        <w:jc w:val="both"/>
+        <w:rPr>
+          <w:spacing w:val="-1"/>
+          <w:lang w:val="pt-PT"/>
+        </w:rPr>
+      </w:pPr>
+    </w:p>
+    <w:p>
+      <w:pPr>
+        <w:pStyle w:val="BodyText"/>
+        <w:jc w:val="both"/>
+        <w:rPr>
+          <w:spacing w:val="-1"/>
+          <w:lang w:val="pt-PT"/>
+        </w:rPr>
+      </w:pPr>
+      <w:r>
+        <w:rPr>
+          <w:spacing w:val="-1"/>
+          <w:lang w:val="pt-PT"/>
+        </w:rPr>
+        <w:t>É em nome das pessoas necessitadas que vão beneficiar da sua contribuição e apoio que expressamos a nossa profunda gratidão. Bem-haja.</w:t>
+      </w:r>
+    </w:p>
+    <w:p>
+      <w:pPr>
+        <w:pStyle w:val="BodyText"/>
+        <w:jc w:val="both"/>
+        <w:rPr>
+          <w:spacing w:val="-1"/>
+          <w:lang w:val="pt-PT"/>
+        </w:rPr>
+      </w:pPr>
+    </w:p>
+    <w:p>
+      <w:pPr>
+        <w:pStyle w:val="BodyText"/>
+        <w:jc w:val="both"/>
+        <w:rPr>
+          <w:lang w:val="pt-PT"/>
+        </w:rPr>
+      </w:pPr>
+      <w:r>
+        <w:rPr>
+          <w:spacing w:val="-1"/>
+          <w:lang w:val="pt-PT"/>
+        </w:rPr>
+        <w:t>Maria Isabel Jonet</w:t>
+      </w:r>
+      <w:bookmarkStart w:id="0" w:name="_GoBack"/>
+      <w:bookmarkEnd w:id="0"/>
     </w:p>
     <w:p>
       <w:pPr>
@@ -1530,7 +506,7 @@
           </mc:Choice>
           <mc:Fallback>
             <w:pict>
-              <v:group w14:anchorId="0F8E34E5" id="Group 2" o:spid="_x0000_s1026" style="width:420.85pt;height:.8pt;mso-position-horizontal-relative:char;mso-position-vertical-relative:line" coordsize="8417,16" o:gfxdata="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">
+              <v:group w14:anchorId="357CD5F9" id="Group 2" o:spid="_x0000_s1026" style="width:420.85pt;height:.8pt;mso-position-horizontal-relative:char;mso-position-vertical-relative:line" coordsize="8417,16" o:gfxdata="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">
                 <v:group id="Group 3" o:spid="_x0000_s1027" style="position:absolute;left:8;top:8;width:8402;height:2" coordorigin="8,8" coordsize="8402,2" o:gfxdata="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">
                   <v:shape id="Freeform 4" o:spid="_x0000_s1028" style="position:absolute;left:8;top:8;width:8402;height:2;visibility:visible;mso-wrap-style:square;v-text-anchor:top" coordsize="8402,2" o:gfxdata="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" path="m,l8401,e" filled="f" strokeweight=".26669mm">
                     <v:path arrowok="t" o:connecttype="custom" o:connectlocs="0,0;8401,0" o:connectangles="0,0"/>
@@ -2171,8 +1147,6 @@
         </w:rPr>
         <w:t>Ano&gt;</w:t>
       </w:r>
-      <w:bookmarkStart w:id="0" w:name="_GoBack"/>
-      <w:bookmarkEnd w:id="0"/>
       <w:r>
         <w:rPr>
           <w:rFonts w:ascii="Arial" w:hAnsi="Arial"/>
@@ -4555,7 +3529,7 @@
       </w:pPr>
     </w:pPrDefault>
   </w:docDefaults>
-  <w:latentStyles w:defLockedState="0" w:defUIPriority="99" w:defSemiHidden="0" w:defUnhideWhenUsed="0" w:defQFormat="0" w:count="375">
+  <w:latentStyles w:defLockedState="0" w:defUIPriority="99" w:defSemiHidden="0" w:defUnhideWhenUsed="0" w:defQFormat="0" w:count="376">
     <w:lsdException w:name="Normal" w:uiPriority="0" w:qFormat="1"/>
     <w:lsdException w:name="heading 1" w:uiPriority="9" w:qFormat="1"/>
     <w:lsdException w:name="heading 2" w:semiHidden="1" w:uiPriority="9" w:unhideWhenUsed="1" w:qFormat="1"/>
@@ -4661,7 +3635,6 @@
     <w:lsdException w:name="HTML Sample" w:semiHidden="1" w:unhideWhenUsed="1"/>
     <w:lsdException w:name="HTML Typewriter" w:semiHidden="1" w:unhideWhenUsed="1"/>
     <w:lsdException w:name="HTML Variable" w:semiHidden="1" w:unhideWhenUsed="1"/>
-    <w:lsdException w:name="Normal Table" w:semiHidden="1" w:unhideWhenUsed="1"/>
     <w:lsdException w:name="annotation subject" w:semiHidden="1" w:unhideWhenUsed="1"/>
     <w:lsdException w:name="No List" w:semiHidden="1" w:unhideWhenUsed="1"/>
     <w:lsdException w:name="Outline List 1" w:semiHidden="1" w:unhideWhenUsed="1"/>
@@ -4708,10 +3681,8 @@
     <w:lsdException w:name="Table Subtle 2" w:semiHidden="1" w:unhideWhenUsed="1"/>
     <w:lsdException w:name="Table Web 1" w:semiHidden="1" w:unhideWhenUsed="1"/>
     <w:lsdException w:name="Table Web 2" w:semiHidden="1" w:unhideWhenUsed="1"/>
-    <w:lsdException w:name="Table Web 3" w:semiHidden="1" w:unhideWhenUsed="1"/>
     <w:lsdException w:name="Balloon Text" w:semiHidden="1" w:unhideWhenUsed="1"/>
     <w:lsdException w:name="Table Grid" w:uiPriority="59"/>
-    <w:lsdException w:name="Table Theme" w:semiHidden="1" w:unhideWhenUsed="1"/>
     <w:lsdException w:name="Placeholder Text" w:semiHidden="1"/>
     <w:lsdException w:name="No Spacing" w:uiPriority="1" w:qFormat="1"/>
     <w:lsdException w:name="Light Shading" w:uiPriority="60"/>
@@ -4931,6 +3902,7 @@
     <w:lsdException w:name="Smart Hyperlink" w:semiHidden="1" w:unhideWhenUsed="1"/>
     <w:lsdException w:name="Hashtag" w:semiHidden="1" w:unhideWhenUsed="1"/>
     <w:lsdException w:name="Unresolved Mention" w:semiHidden="1" w:unhideWhenUsed="1"/>
+    <w:lsdException w:name="Smart Link" w:semiHidden="1" w:unhideWhenUsed="1"/>
   </w:latentStyles>
   <w:style w:type="paragraph" w:default="1" w:styleId="Normal">
     <w:name w:val="Normal"/>

</xml_diff>